<commit_message>
PDF creation, last do file modification, completion of word file
</commit_message>
<xml_diff>
--- a/VAR task.docx
+++ b/VAR task.docx
@@ -2,6 +2,84 @@
 <file path=word/document.xml><?xml version="1.0" encoding="utf-8"?>
 <w:document xmlns:wpc="http://schemas.microsoft.com/office/word/2010/wordprocessingCanvas" xmlns:cx="http://schemas.microsoft.com/office/drawing/2014/chartex" xmlns:cx1="http://schemas.microsoft.com/office/drawing/2015/9/8/chartex" xmlns:cx2="http://schemas.microsoft.com/office/drawing/2015/10/21/chartex" xmlns:cx3="http://schemas.microsoft.com/office/drawing/2016/5/9/chartex" xmlns:cx4="http://schemas.microsoft.com/office/drawing/2016/5/10/chartex" xmlns:cx5="http://schemas.microsoft.com/office/drawing/2016/5/11/chartex" xmlns:cx6="http://schemas.microsoft.com/office/drawing/2016/5/12/chartex" xmlns:cx7="http://schemas.microsoft.com/office/drawing/2016/5/13/chartex" xmlns:cx8="http://schemas.microsoft.com/office/drawing/2016/5/14/chartex" xmlns:mc="http://schemas.openxmlformats.org/markup-compatibility/2006" xmlns:aink="http://schemas.microsoft.com/office/drawing/2016/ink" xmlns:am3d="http://schemas.microsoft.com/office/drawing/2017/model3d" xmlns:o="urn:schemas-microsoft-com:office:office" xmlns:oel="http://schemas.microsoft.com/office/2019/extlst" xmlns:r="http://schemas.openxmlformats.org/officeDocument/2006/relationships" xmlns:m="http://schemas.openxmlformats.org/officeDocument/2006/math" xmlns:v="urn:schemas-microsoft-com:vml" xmlns:wp14="http://schemas.microsoft.com/office/word/2010/wordprocessingDrawing" xmlns:wp="http://schemas.openxmlformats.org/drawingml/2006/wordprocessingDrawing" xmlns:w10="urn:schemas-microsoft-com:office:word" xmlns:w="http://schemas.openxmlformats.org/wordprocessingml/2006/main" xmlns:w14="http://schemas.microsoft.com/office/word/2010/wordml" xmlns:w15="http://schemas.microsoft.com/office/word/2012/wordml" xmlns:w16cex="http://schemas.microsoft.com/office/word/2018/wordml/cex" xmlns:w16cid="http://schemas.microsoft.com/office/word/2016/wordml/cid" xmlns:w16="http://schemas.microsoft.com/office/word/2018/wordml" xmlns:w16sdtdh="http://schemas.microsoft.com/office/word/2020/wordml/sdtdatahash" xmlns:w16se="http://schemas.microsoft.com/office/word/2015/wordml/symex" xmlns:wpg="http://schemas.microsoft.com/office/word/2010/wordprocessingGroup" xmlns:wpi="http://schemas.microsoft.com/office/word/2010/wordprocessingInk" xmlns:wne="http://schemas.microsoft.com/office/word/2006/wordml" xmlns:wps="http://schemas.microsoft.com/office/word/2010/wordprocessingShape" mc:Ignorable="w14 w15 w16se w16cid w16 w16cex w16sdtdh wp14">
   <w:body>
+    <w:p>
+      <w:pPr>
+        <w:pStyle w:val="Ttulo1"/>
+        <w:jc w:val="center"/>
+      </w:pPr>
+      <w:r>
+        <w:t>Applied Macroeconomics</w:t>
+      </w:r>
+    </w:p>
+    <w:p>
+      <w:pPr>
+        <w:pStyle w:val="Ttulo2"/>
+        <w:jc w:val="center"/>
+      </w:pPr>
+      <w:r>
+        <w:t>Practical Session L6</w:t>
+      </w:r>
+    </w:p>
+    <w:p>
+      <w:pPr>
+        <w:pStyle w:val="Ttulo2"/>
+        <w:jc w:val="center"/>
+      </w:pPr>
+      <w:r>
+        <w:t xml:space="preserve">Diego Ariel Soto </w:t>
+      </w:r>
+      <w:r>
+        <w:t>D</w:t>
+      </w:r>
+      <w:r>
+        <w:t>íaz</w:t>
+      </w:r>
+    </w:p>
+    <w:p>
+      <w:pPr>
+        <w:rPr>
+          <w:lang w:val="en-US"/>
+        </w:rPr>
+      </w:pPr>
+      <w:r>
+        <w:rPr>
+          <w:lang w:val="en-US"/>
+        </w:rPr>
+        <w:t>The investigation of the d</w:t>
+      </w:r>
+      <w:r>
+        <w:rPr>
+          <w:lang w:val="en-US"/>
+        </w:rPr>
+        <w:t>ynamic interactions of investment, income, and consumption in the United States involves analyzing the relationship between these three economic variables over time.</w:t>
+      </w:r>
+    </w:p>
+    <w:p>
+      <w:pPr>
+        <w:rPr>
+          <w:lang w:val="en-US"/>
+        </w:rPr>
+      </w:pPr>
+      <w:r>
+        <w:rPr>
+          <w:lang w:val="en-US"/>
+        </w:rPr>
+        <w:t>By studying the patterns and relationships between these three variables over time, we can gain insight into the dynamics of the US economy and the factors that drive economic growth and stability.</w:t>
+      </w:r>
+    </w:p>
+    <w:p>
+      <w:pPr>
+        <w:rPr>
+          <w:lang w:val="en-US"/>
+        </w:rPr>
+      </w:pPr>
+      <w:r>
+        <w:rPr>
+          <w:lang w:val="en-US"/>
+        </w:rPr>
+        <w:t>We will follow the following structure to obtain the best possible model:</w:t>
+      </w:r>
+    </w:p>
     <w:p>
       <w:pPr>
         <w:pStyle w:val="Prrafodelista"/>
@@ -17,6 +95,123 @@
         <w:rPr>
           <w:lang w:val="en-US"/>
         </w:rPr>
+        <w:t>ADF test</w:t>
+      </w:r>
+    </w:p>
+    <w:p>
+      <w:pPr>
+        <w:pStyle w:val="Prrafodelista"/>
+        <w:numPr>
+          <w:ilvl w:val="0"/>
+          <w:numId w:val="1"/>
+        </w:numPr>
+        <w:rPr>
+          <w:lang w:val="en-US"/>
+        </w:rPr>
+      </w:pPr>
+      <w:r>
+        <w:rPr>
+          <w:lang w:val="en-US"/>
+        </w:rPr>
+        <w:t>Determine the optimal lag length for the VAR model.</w:t>
+      </w:r>
+    </w:p>
+    <w:p>
+      <w:pPr>
+        <w:pStyle w:val="Prrafodelista"/>
+        <w:numPr>
+          <w:ilvl w:val="0"/>
+          <w:numId w:val="1"/>
+        </w:numPr>
+        <w:rPr>
+          <w:lang w:val="en-US"/>
+        </w:rPr>
+      </w:pPr>
+      <w:r>
+        <w:rPr>
+          <w:lang w:val="en-US"/>
+        </w:rPr>
+        <w:t>Estimate the reduced-form VAR model.</w:t>
+      </w:r>
+    </w:p>
+    <w:p>
+      <w:pPr>
+        <w:pStyle w:val="Prrafodelista"/>
+        <w:numPr>
+          <w:ilvl w:val="0"/>
+          <w:numId w:val="1"/>
+        </w:numPr>
+        <w:rPr>
+          <w:lang w:val="en-US"/>
+        </w:rPr>
+      </w:pPr>
+      <w:r>
+        <w:rPr>
+          <w:lang w:val="en-US"/>
+        </w:rPr>
+        <w:t>See the impulse response functions.</w:t>
+      </w:r>
+    </w:p>
+    <w:p>
+      <w:pPr>
+        <w:pStyle w:val="Prrafodelista"/>
+        <w:numPr>
+          <w:ilvl w:val="0"/>
+          <w:numId w:val="1"/>
+        </w:numPr>
+        <w:rPr>
+          <w:lang w:val="en-US"/>
+        </w:rPr>
+      </w:pPr>
+      <w:r>
+        <w:rPr>
+          <w:lang w:val="en-US"/>
+        </w:rPr>
+        <w:t>Estimate an exactly identified structural VAR (SVAR) model.</w:t>
+      </w:r>
+    </w:p>
+    <w:p>
+      <w:pPr>
+        <w:rPr>
+          <w:lang w:val="en-US"/>
+        </w:rPr>
+      </w:pPr>
+      <w:r>
+        <w:rPr>
+          <w:lang w:val="en-US"/>
+        </w:rPr>
+        <w:t>Overall, the investigation of the dynamic interactions of investment, income, and consumption in the United States is an important area of research that can provide valuable insights into the workings of the US economy and inform economic policy and investment decisions.</w:t>
+      </w:r>
+    </w:p>
+    <w:p>
+      <w:pPr>
+        <w:rPr>
+          <w:lang w:val="en-US"/>
+        </w:rPr>
+      </w:pPr>
+      <w:r>
+        <w:rPr>
+          <w:lang w:val="en-US"/>
+        </w:rPr>
+        <w:br w:type="page"/>
+      </w:r>
+    </w:p>
+    <w:p>
+      <w:pPr>
+        <w:pStyle w:val="Prrafodelista"/>
+        <w:numPr>
+          <w:ilvl w:val="0"/>
+          <w:numId w:val="3"/>
+        </w:numPr>
+        <w:rPr>
+          <w:lang w:val="en-US"/>
+        </w:rPr>
+      </w:pPr>
+      <w:r>
+        <w:rPr>
+          <w:lang w:val="en-US"/>
+        </w:rPr>
+        <w:lastRenderedPageBreak/>
         <w:t>Perform the ADF test to c</w:t>
       </w:r>
       <w:r>
@@ -35,6 +230,7 @@
       </w:pPr>
       <w:r>
         <w:rPr>
+          <w:noProof/>
           <w:lang w:val="en-US"/>
         </w:rPr>
         <w:drawing>
@@ -53,7 +249,7 @@
                     <pic:cNvPicPr/>
                   </pic:nvPicPr>
                   <pic:blipFill>
-                    <a:blip r:embed="rId5"/>
+                    <a:blip r:embed="rId7"/>
                     <a:stretch>
                       <a:fillRect/>
                     </a:stretch>
@@ -84,7 +280,7 @@
         <w:rPr>
           <w:lang w:val="en-US"/>
         </w:rPr>
-        <w:t>We can reject the null hypothesis on all three variables, meaning that they are indeed stationary.</w:t>
+        <w:t xml:space="preserve">The results of the Augmented Dickey Fuller test suggest that all three variables, investment, income, and consumption, are stationary. This means that the mean, variance, and autocorrelation structure of these variables remain relatively constant over time, indicating a greater degree of stability and predictability with and without the trend (not shown). </w:t>
       </w:r>
     </w:p>
     <w:p>
@@ -105,7 +301,7 @@
         <w:pStyle w:val="Prrafodelista"/>
         <w:numPr>
           <w:ilvl w:val="0"/>
-          <w:numId w:val="1"/>
+          <w:numId w:val="3"/>
         </w:numPr>
         <w:rPr>
           <w:lang w:val="en-US"/>
@@ -135,6 +331,7 @@
     </w:p>
     <w:p>
       <w:pPr>
+        <w:jc w:val="center"/>
         <w:rPr>
           <w:lang w:val="en-US"/>
         </w:rPr>
@@ -144,10 +341,10 @@
           <w:lang w:val="en-US"/>
         </w:rPr>
         <w:drawing>
-          <wp:inline distT="0" distB="0" distL="0" distR="0" wp14:anchorId="2A93C933" wp14:editId="029A82EC">
-            <wp:extent cx="5382376" cy="3458058"/>
-            <wp:effectExtent l="0" t="0" r="0" b="9525"/>
-            <wp:docPr id="2" name="Imagen 2" descr="Interfaz de usuario gráfica&#10;&#10;Descripción generada automáticamente"/>
+          <wp:inline distT="0" distB="0" distL="0" distR="0" wp14:anchorId="2F41B2B4" wp14:editId="57685EDC">
+            <wp:extent cx="4318196" cy="3028950"/>
+            <wp:effectExtent l="0" t="0" r="6350" b="0"/>
+            <wp:docPr id="6" name="Imagen 6" descr="Interfaz de usuario gráfica&#10;&#10;Descripción generada automáticamente"/>
             <wp:cNvGraphicFramePr>
               <a:graphicFrameLocks xmlns:a="http://schemas.openxmlformats.org/drawingml/2006/main" noChangeAspect="1"/>
             </wp:cNvGraphicFramePr>
@@ -155,11 +352,11 @@
               <a:graphicData uri="http://schemas.openxmlformats.org/drawingml/2006/picture">
                 <pic:pic xmlns:pic="http://schemas.openxmlformats.org/drawingml/2006/picture">
                   <pic:nvPicPr>
-                    <pic:cNvPr id="2" name="Imagen 2" descr="Interfaz de usuario gráfica&#10;&#10;Descripción generada automáticamente"/>
+                    <pic:cNvPr id="6" name="Imagen 6" descr="Interfaz de usuario gráfica&#10;&#10;Descripción generada automáticamente"/>
                     <pic:cNvPicPr/>
                   </pic:nvPicPr>
                   <pic:blipFill>
-                    <a:blip r:embed="rId6"/>
+                    <a:blip r:embed="rId8"/>
                     <a:stretch>
                       <a:fillRect/>
                     </a:stretch>
@@ -167,7 +364,7 @@
                   <pic:spPr>
                     <a:xfrm>
                       <a:off x="0" y="0"/>
-                      <a:ext cx="5382376" cy="3458058"/>
+                      <a:ext cx="4325592" cy="3034138"/>
                     </a:xfrm>
                     <a:prstGeom prst="rect">
                       <a:avLst/>
@@ -190,15 +387,250 @@
         <w:rPr>
           <w:lang w:val="en-US"/>
         </w:rPr>
-        <w:t>We run this command with 10 lags and discover that the optimal number of lags could be 8 (represented by the * in the LR column) or 6 using the Akaike Information Criteria.</w:t>
-      </w:r>
-    </w:p>
-    <w:p>
-      <w:pPr>
-        <w:rPr>
-          <w:lang w:val="en-US"/>
-        </w:rPr>
-      </w:pPr>
+        <w:t xml:space="preserve">Using 12 lags we found that the AIC suggested that the optimal lag length is 6, while the HQIC and SBIC indicated that the optimal lag length is 1. Now we will compare these two VAR models and determine which one is preferred analyzing the serial correlation. </w:t>
+      </w:r>
+    </w:p>
+    <w:p>
+      <w:pPr>
+        <w:rPr>
+          <w:lang w:val="en-US"/>
+        </w:rPr>
+      </w:pPr>
+      <w:r>
+        <w:rPr>
+          <w:lang w:val="en-US"/>
+        </w:rPr>
+        <w:t xml:space="preserve">Testing for autocorrelation </w:t>
+      </w:r>
+      <w:r>
+        <w:rPr>
+          <w:lang w:val="en-US"/>
+        </w:rPr>
+        <w:t xml:space="preserve">on </w:t>
+      </w:r>
+      <w:r>
+        <w:rPr>
+          <w:lang w:val="en-US"/>
+        </w:rPr>
+        <w:t>6 lags</w:t>
+      </w:r>
+    </w:p>
+    <w:p>
+      <w:pPr>
+        <w:jc w:val="center"/>
+        <w:rPr>
+          <w:lang w:val="en-US"/>
+        </w:rPr>
+      </w:pPr>
+      <w:r>
+        <w:rPr>
+          <w:lang w:val="en-US"/>
+        </w:rPr>
+        <w:drawing>
+          <wp:inline distT="0" distB="0" distL="0" distR="0" wp14:anchorId="7C0B0C9E" wp14:editId="1BFC8378">
+            <wp:extent cx="2448267" cy="1333686"/>
+            <wp:effectExtent l="0" t="0" r="9525" b="0"/>
+            <wp:docPr id="10" name="Imagen 10" descr="Texto&#10;&#10;Descripción generada automáticamente"/>
+            <wp:cNvGraphicFramePr>
+              <a:graphicFrameLocks xmlns:a="http://schemas.openxmlformats.org/drawingml/2006/main" noChangeAspect="1"/>
+            </wp:cNvGraphicFramePr>
+            <a:graphic xmlns:a="http://schemas.openxmlformats.org/drawingml/2006/main">
+              <a:graphicData uri="http://schemas.openxmlformats.org/drawingml/2006/picture">
+                <pic:pic xmlns:pic="http://schemas.openxmlformats.org/drawingml/2006/picture">
+                  <pic:nvPicPr>
+                    <pic:cNvPr id="10" name="Imagen 10" descr="Texto&#10;&#10;Descripción generada automáticamente"/>
+                    <pic:cNvPicPr/>
+                  </pic:nvPicPr>
+                  <pic:blipFill>
+                    <a:blip r:embed="rId9"/>
+                    <a:stretch>
+                      <a:fillRect/>
+                    </a:stretch>
+                  </pic:blipFill>
+                  <pic:spPr>
+                    <a:xfrm>
+                      <a:off x="0" y="0"/>
+                      <a:ext cx="2448267" cy="1333686"/>
+                    </a:xfrm>
+                    <a:prstGeom prst="rect">
+                      <a:avLst/>
+                    </a:prstGeom>
+                  </pic:spPr>
+                </pic:pic>
+              </a:graphicData>
+            </a:graphic>
+          </wp:inline>
+        </w:drawing>
+      </w:r>
+    </w:p>
+    <w:p>
+      <w:pPr>
+        <w:jc w:val="center"/>
+        <w:rPr>
+          <w:sz w:val="16"/>
+          <w:szCs w:val="16"/>
+          <w:lang w:val="en-US"/>
+        </w:rPr>
+      </w:pPr>
+      <w:r>
+        <w:rPr>
+          <w:i/>
+          <w:iCs/>
+          <w:sz w:val="16"/>
+          <w:szCs w:val="16"/>
+          <w:lang w:val="en-US"/>
+        </w:rPr>
+        <w:t>Output omitted for simplicity.</w:t>
+      </w:r>
+    </w:p>
+    <w:p>
+      <w:pPr>
+        <w:rPr>
+          <w:lang w:val="en-US"/>
+        </w:rPr>
+      </w:pPr>
+      <w:r>
+        <w:rPr>
+          <w:lang w:val="en-US"/>
+        </w:rPr>
+        <w:t xml:space="preserve">After running all the </w:t>
+      </w:r>
+      <w:r>
+        <w:rPr>
+          <w:i/>
+          <w:iCs/>
+          <w:lang w:val="en-US"/>
+        </w:rPr>
+        <w:t>corrgram</w:t>
+      </w:r>
+      <w:r>
+        <w:rPr>
+          <w:lang w:val="en-US"/>
+        </w:rPr>
+        <w:t xml:space="preserve"> commands, we found no evidence for autocorrelation. There were no p-values lower than 0.05 in the </w:t>
+      </w:r>
+      <m:oMath>
+        <m:r>
+          <w:rPr>
+            <w:rFonts w:ascii="Cambria Math" w:hAnsi="Cambria Math"/>
+            <w:lang w:val="en-US"/>
+          </w:rPr>
+          <m:t>Prob&gt;Q</m:t>
+        </m:r>
+      </m:oMath>
+      <w:r>
+        <w:rPr>
+          <w:lang w:val="en-US"/>
+        </w:rPr>
+        <w:t xml:space="preserve"> column</w:t>
+      </w:r>
+      <w:r>
+        <w:rPr>
+          <w:lang w:val="en-US"/>
+        </w:rPr>
+        <w:t>.</w:t>
+      </w:r>
+    </w:p>
+    <w:p>
+      <w:pPr>
+        <w:rPr>
+          <w:lang w:val="en-US"/>
+        </w:rPr>
+      </w:pPr>
+      <w:r>
+        <w:rPr>
+          <w:lang w:val="en-US"/>
+        </w:rPr>
+        <w:br w:type="page"/>
+      </w:r>
+    </w:p>
+    <w:p>
+      <w:pPr>
+        <w:rPr>
+          <w:lang w:val="en-US"/>
+        </w:rPr>
+      </w:pPr>
+      <w:r>
+        <w:rPr>
+          <w:lang w:val="en-US"/>
+        </w:rPr>
+        <w:lastRenderedPageBreak/>
+        <w:t>Testing for autocorrelation on 1 lag</w:t>
+      </w:r>
+    </w:p>
+    <w:p>
+      <w:pPr>
+        <w:jc w:val="center"/>
+        <w:rPr>
+          <w:lang w:val="en-US"/>
+        </w:rPr>
+      </w:pPr>
+      <w:r>
+        <w:rPr>
+          <w:lang w:val="en-US"/>
+        </w:rPr>
+        <w:drawing>
+          <wp:inline distT="0" distB="0" distL="0" distR="0" wp14:anchorId="0C0050A1" wp14:editId="74268D8A">
+            <wp:extent cx="2324424" cy="1486107"/>
+            <wp:effectExtent l="0" t="0" r="0" b="0"/>
+            <wp:docPr id="11" name="Imagen 11" descr="Texto&#10;&#10;Descripción generada automáticamente"/>
+            <wp:cNvGraphicFramePr>
+              <a:graphicFrameLocks xmlns:a="http://schemas.openxmlformats.org/drawingml/2006/main" noChangeAspect="1"/>
+            </wp:cNvGraphicFramePr>
+            <a:graphic xmlns:a="http://schemas.openxmlformats.org/drawingml/2006/main">
+              <a:graphicData uri="http://schemas.openxmlformats.org/drawingml/2006/picture">
+                <pic:pic xmlns:pic="http://schemas.openxmlformats.org/drawingml/2006/picture">
+                  <pic:nvPicPr>
+                    <pic:cNvPr id="11" name="Imagen 11" descr="Texto&#10;&#10;Descripción generada automáticamente"/>
+                    <pic:cNvPicPr/>
+                  </pic:nvPicPr>
+                  <pic:blipFill>
+                    <a:blip r:embed="rId10"/>
+                    <a:stretch>
+                      <a:fillRect/>
+                    </a:stretch>
+                  </pic:blipFill>
+                  <pic:spPr>
+                    <a:xfrm>
+                      <a:off x="0" y="0"/>
+                      <a:ext cx="2324424" cy="1486107"/>
+                    </a:xfrm>
+                    <a:prstGeom prst="rect">
+                      <a:avLst/>
+                    </a:prstGeom>
+                  </pic:spPr>
+                </pic:pic>
+              </a:graphicData>
+            </a:graphic>
+          </wp:inline>
+        </w:drawing>
+      </w:r>
+    </w:p>
+    <w:p>
+      <w:pPr>
+        <w:rPr>
+          <w:lang w:val="en-US"/>
+        </w:rPr>
+      </w:pPr>
+      <w:r>
+        <w:rPr>
+          <w:lang w:val="en-US"/>
+        </w:rPr>
+        <w:t xml:space="preserve">We found evidence for autocorrelation on investment on lags 8 through 20. </w:t>
+      </w:r>
+    </w:p>
+    <w:p>
+      <w:pPr>
+        <w:rPr>
+          <w:lang w:val="en-US"/>
+        </w:rPr>
+      </w:pPr>
+      <w:r>
+        <w:rPr>
+          <w:lang w:val="en-US"/>
+        </w:rPr>
+        <w:t>We keep the model without autocorrelation (6 lags).</w:t>
+      </w:r>
       <w:r>
         <w:rPr>
           <w:lang w:val="en-US"/>
@@ -211,7 +643,7 @@
         <w:pStyle w:val="Prrafodelista"/>
         <w:numPr>
           <w:ilvl w:val="0"/>
-          <w:numId w:val="1"/>
+          <w:numId w:val="3"/>
         </w:numPr>
         <w:rPr>
           <w:lang w:val="en-US"/>
@@ -233,6 +665,7 @@
       </w:pPr>
       <w:r>
         <w:rPr>
+          <w:noProof/>
           <w:lang w:val="en-US"/>
         </w:rPr>
         <w:drawing>
@@ -251,7 +684,7 @@
                     <pic:cNvPicPr/>
                   </pic:nvPicPr>
                   <pic:blipFill>
-                    <a:blip r:embed="rId7"/>
+                    <a:blip r:embed="rId11"/>
                     <a:stretch>
                       <a:fillRect/>
                     </a:stretch>
@@ -307,6 +740,7 @@
       </w:pPr>
       <w:r>
         <w:rPr>
+          <w:noProof/>
           <w:lang w:val="en-US"/>
         </w:rPr>
         <w:drawing>
@@ -325,7 +759,7 @@
                     <pic:cNvPicPr/>
                   </pic:nvPicPr>
                   <pic:blipFill>
-                    <a:blip r:embed="rId8"/>
+                    <a:blip r:embed="rId12"/>
                     <a:stretch>
                       <a:fillRect/>
                     </a:stretch>
@@ -356,7 +790,26 @@
         <w:rPr>
           <w:lang w:val="en-US"/>
         </w:rPr>
-        <w:t xml:space="preserve">We can see that </w:t>
+        <w:t>This table shows the results of the Granger causality Wald tests. The granger causality test evalueates whether the past values of one variable can be used to predict another variable, providing evidence of ‘causal’ relationship.</w:t>
+      </w:r>
+      <w:r>
+        <w:rPr>
+          <w:lang w:val="en-US"/>
+        </w:rPr>
+        <w:t xml:space="preserve"> </w:t>
+      </w:r>
+    </w:p>
+    <w:p>
+      <w:pPr>
+        <w:rPr>
+          <w:lang w:val="en-US"/>
+        </w:rPr>
+      </w:pPr>
+      <w:r>
+        <w:rPr>
+          <w:lang w:val="en-US"/>
+        </w:rPr>
+        <w:t>Looking at the table we can see that income (</w:t>
       </w:r>
       <w:r>
         <w:rPr>
@@ -364,13 +817,13 @@
           <w:iCs/>
           <w:lang w:val="en-US"/>
         </w:rPr>
-        <w:t xml:space="preserve">dlrgdp </w:t>
-      </w:r>
-      <w:r>
-        <w:rPr>
-          <w:lang w:val="en-US"/>
-        </w:rPr>
-        <w:t xml:space="preserve">granger causes </w:t>
+        <w:t>dlrgdp</w:t>
+      </w:r>
+      <w:r>
+        <w:rPr>
+          <w:lang w:val="en-US"/>
+        </w:rPr>
+        <w:t>) granger causes investment (</w:t>
       </w:r>
       <w:r>
         <w:rPr>
@@ -384,35 +837,7 @@
         <w:rPr>
           <w:lang w:val="en-US"/>
         </w:rPr>
-        <w:t xml:space="preserve">, and all the variables granger cause </w:t>
-      </w:r>
-      <w:r>
-        <w:rPr>
-          <w:i/>
-          <w:iCs/>
-          <w:lang w:val="en-US"/>
-        </w:rPr>
-        <w:t>dlrgdp</w:t>
-      </w:r>
-      <w:r>
-        <w:rPr>
-          <w:lang w:val="en-US"/>
-        </w:rPr>
-        <w:t xml:space="preserve">. No variables granger cause </w:t>
-      </w:r>
-      <w:r>
-        <w:rPr>
-          <w:i/>
-          <w:iCs/>
-          <w:lang w:val="en-US"/>
-        </w:rPr>
-        <w:t>dlrcons</w:t>
-      </w:r>
-      <w:r>
-        <w:rPr>
-          <w:lang w:val="en-US"/>
-        </w:rPr>
-        <w:t>.</w:t>
+        <w:t>) and both investment and consumption jointly granger cause income. Also, investment and investment &amp; consumption jointly granger cause income. No variable granger causes consumption.</w:t>
       </w:r>
     </w:p>
     <w:p>
@@ -433,7 +858,7 @@
         <w:pStyle w:val="Prrafodelista"/>
         <w:numPr>
           <w:ilvl w:val="0"/>
-          <w:numId w:val="1"/>
+          <w:numId w:val="3"/>
         </w:numPr>
         <w:rPr>
           <w:lang w:val="en-US"/>
@@ -452,7 +877,7 @@
         <w:pStyle w:val="Prrafodelista"/>
         <w:numPr>
           <w:ilvl w:val="1"/>
-          <w:numId w:val="1"/>
+          <w:numId w:val="3"/>
         </w:numPr>
         <w:rPr>
           <w:lang w:val="en-US"/>
@@ -462,7 +887,19 @@
         <w:rPr>
           <w:lang w:val="en-US"/>
         </w:rPr>
-        <w:t>How the growth rate of consumption responds to a one time positive shock in the growth rate of income.</w:t>
+        <w:t xml:space="preserve">How the growth rate of consumption responds to a </w:t>
+      </w:r>
+      <w:r>
+        <w:rPr>
+          <w:lang w:val="en-US"/>
+        </w:rPr>
+        <w:t>one-time</w:t>
+      </w:r>
+      <w:r>
+        <w:rPr>
+          <w:lang w:val="en-US"/>
+        </w:rPr>
+        <w:t xml:space="preserve"> positive shock in the growth rate of income.</w:t>
       </w:r>
     </w:p>
     <w:p>
@@ -477,10 +914,10 @@
           <w:lang w:val="en-US"/>
         </w:rPr>
         <w:drawing>
-          <wp:inline distT="0" distB="0" distL="0" distR="0" wp14:anchorId="6C253703" wp14:editId="6E6CCD59">
-            <wp:extent cx="3343742" cy="476316"/>
-            <wp:effectExtent l="0" t="0" r="9525" b="0"/>
-            <wp:docPr id="5" name="Imagen 5" descr="Texto&#10;&#10;Descripción generada automáticamente"/>
+          <wp:inline distT="0" distB="0" distL="0" distR="0" wp14:anchorId="486EFAFD" wp14:editId="649FA209">
+            <wp:extent cx="3334215" cy="552527"/>
+            <wp:effectExtent l="0" t="0" r="0" b="0"/>
+            <wp:docPr id="12" name="Imagen 12" descr="Texto&#10;&#10;Descripción generada automáticamente"/>
             <wp:cNvGraphicFramePr>
               <a:graphicFrameLocks xmlns:a="http://schemas.openxmlformats.org/drawingml/2006/main" noChangeAspect="1"/>
             </wp:cNvGraphicFramePr>
@@ -488,11 +925,11 @@
               <a:graphicData uri="http://schemas.openxmlformats.org/drawingml/2006/picture">
                 <pic:pic xmlns:pic="http://schemas.openxmlformats.org/drawingml/2006/picture">
                   <pic:nvPicPr>
-                    <pic:cNvPr id="5" name="Imagen 5" descr="Texto&#10;&#10;Descripción generada automáticamente"/>
+                    <pic:cNvPr id="12" name="Imagen 12" descr="Texto&#10;&#10;Descripción generada automáticamente"/>
                     <pic:cNvPicPr/>
                   </pic:nvPicPr>
                   <pic:blipFill>
-                    <a:blip r:embed="rId9"/>
+                    <a:blip r:embed="rId13"/>
                     <a:stretch>
                       <a:fillRect/>
                     </a:stretch>
@@ -500,7 +937,7 @@
                   <pic:spPr>
                     <a:xfrm>
                       <a:off x="0" y="0"/>
-                      <a:ext cx="3343742" cy="476316"/>
+                      <a:ext cx="3334215" cy="552527"/>
                     </a:xfrm>
                     <a:prstGeom prst="rect">
                       <a:avLst/>
@@ -522,10 +959,10 @@
       </w:pPr>
       <w:r>
         <w:drawing>
-          <wp:inline distT="0" distB="0" distL="0" distR="0" wp14:anchorId="57D75CAD" wp14:editId="6511D0A6">
-            <wp:extent cx="3457575" cy="2514600"/>
-            <wp:effectExtent l="0" t="0" r="9525" b="0"/>
-            <wp:docPr id="7" name="Imagen 7"/>
+          <wp:inline distT="0" distB="0" distL="0" distR="0" wp14:anchorId="6421FB98" wp14:editId="253643DD">
+            <wp:extent cx="4949999" cy="3600000"/>
+            <wp:effectExtent l="0" t="0" r="3175" b="635"/>
+            <wp:docPr id="13" name="Imagen 13"/>
             <wp:cNvGraphicFramePr>
               <a:graphicFrameLocks xmlns:a="http://schemas.openxmlformats.org/drawingml/2006/main" noChangeAspect="1"/>
             </wp:cNvGraphicFramePr>
@@ -539,7 +976,7 @@
                     </pic:cNvPicPr>
                   </pic:nvPicPr>
                   <pic:blipFill>
-                    <a:blip r:embed="rId10" cstate="print">
+                    <a:blip r:embed="rId14" cstate="print">
                       <a:extLst>
                         <a:ext uri="{28A0092B-C50C-407E-A947-70E740481C1C}">
                           <a14:useLocalDpi xmlns:a14="http://schemas.microsoft.com/office/drawing/2010/main" val="0"/>
@@ -554,7 +991,7 @@
                   <pic:spPr bwMode="auto">
                     <a:xfrm>
                       <a:off x="0" y="0"/>
-                      <a:ext cx="3466910" cy="2521389"/>
+                      <a:ext cx="4949999" cy="3600000"/>
                     </a:xfrm>
                     <a:prstGeom prst="rect">
                       <a:avLst/>
@@ -581,7 +1018,26 @@
         <w:rPr>
           <w:lang w:val="en-US"/>
         </w:rPr>
-        <w:t xml:space="preserve">A shock in income has an immediate impact on consumption but dies out eventually. This could show the permanent income hypothesis. </w:t>
+        <w:t xml:space="preserve">This graph shows that a one-standard-deviation shock to income has a positive and significant effect on consumption in the short term (step 0), with the response peaking at step 2. However, the effect diminishes over time and become </w:t>
+      </w:r>
+      <w:r>
+        <w:rPr>
+          <w:lang w:val="en-US"/>
+        </w:rPr>
+        <w:t>statistically insignificant beyond step 3.</w:t>
+      </w:r>
+    </w:p>
+    <w:p>
+      <w:pPr>
+        <w:rPr>
+          <w:lang w:val="en-US"/>
+        </w:rPr>
+      </w:pPr>
+      <w:r>
+        <w:rPr>
+          <w:lang w:val="en-US"/>
+        </w:rPr>
+        <w:br w:type="page"/>
       </w:r>
     </w:p>
     <w:p>
@@ -589,7 +1045,7 @@
         <w:pStyle w:val="Prrafodelista"/>
         <w:numPr>
           <w:ilvl w:val="1"/>
-          <w:numId w:val="1"/>
+          <w:numId w:val="3"/>
         </w:numPr>
         <w:rPr>
           <w:lang w:val="en-US"/>
@@ -599,6 +1055,7 @@
         <w:rPr>
           <w:lang w:val="en-US"/>
         </w:rPr>
+        <w:lastRenderedPageBreak/>
         <w:t>How the growth rate of investment responds to one-time positive shock in the growth rate of consumption.</w:t>
       </w:r>
     </w:p>
@@ -611,6 +1068,7 @@
       </w:pPr>
       <w:r>
         <w:rPr>
+          <w:noProof/>
           <w:lang w:val="en-US"/>
         </w:rPr>
         <w:drawing>
@@ -629,7 +1087,7 @@
                     <pic:cNvPicPr/>
                   </pic:nvPicPr>
                   <pic:blipFill>
-                    <a:blip r:embed="rId11"/>
+                    <a:blip r:embed="rId15"/>
                     <a:stretch>
                       <a:fillRect/>
                     </a:stretch>
@@ -663,10 +1121,10 @@
           <w:lang w:val="en-US"/>
         </w:rPr>
         <w:drawing>
-          <wp:inline distT="0" distB="0" distL="0" distR="0" wp14:anchorId="0EA370DE" wp14:editId="07B01480">
-            <wp:extent cx="3915965" cy="2847975"/>
-            <wp:effectExtent l="0" t="0" r="8890" b="0"/>
-            <wp:docPr id="9" name="Imagen 9"/>
+          <wp:inline distT="0" distB="0" distL="0" distR="0" wp14:anchorId="6013375B" wp14:editId="566C0995">
+            <wp:extent cx="4950000" cy="3600000"/>
+            <wp:effectExtent l="0" t="0" r="3175" b="635"/>
+            <wp:docPr id="14" name="Imagen 14"/>
             <wp:cNvGraphicFramePr>
               <a:graphicFrameLocks xmlns:a="http://schemas.openxmlformats.org/drawingml/2006/main" noChangeAspect="1"/>
             </wp:cNvGraphicFramePr>
@@ -680,7 +1138,7 @@
                     </pic:cNvPicPr>
                   </pic:nvPicPr>
                   <pic:blipFill>
-                    <a:blip r:embed="rId12" cstate="print">
+                    <a:blip r:embed="rId16" cstate="print">
                       <a:extLst>
                         <a:ext uri="{28A0092B-C50C-407E-A947-70E740481C1C}">
                           <a14:useLocalDpi xmlns:a14="http://schemas.microsoft.com/office/drawing/2010/main" val="0"/>
@@ -695,7 +1153,7 @@
                   <pic:spPr bwMode="auto">
                     <a:xfrm>
                       <a:off x="0" y="0"/>
-                      <a:ext cx="3946035" cy="2869844"/>
+                      <a:ext cx="4950000" cy="3600000"/>
                     </a:xfrm>
                     <a:prstGeom prst="rect">
                       <a:avLst/>
@@ -722,23 +1180,35 @@
         <w:rPr>
           <w:lang w:val="en-US"/>
         </w:rPr>
-        <w:lastRenderedPageBreak/>
-        <w:t>Here we can see a shock in consumption elevates investment but not immediately, then it dies out.</w:t>
-      </w:r>
-    </w:p>
-    <w:p>
-      <w:pPr>
-        <w:rPr>
-          <w:lang w:val="en-US"/>
-        </w:rPr>
-      </w:pPr>
+        <w:t>No step is statistically significant, meaning that a shock in consumption has no effect on investment. There could be several reasons why a shock in consumption doesn’t increase investment, one possible explanation is that the increase in consumption is only temporary, and businesses are hesitant to invest in long-term projects based on short-term changes in demand.</w:t>
+      </w:r>
+    </w:p>
+    <w:p>
+      <w:pPr>
+        <w:rPr>
+          <w:lang w:val="en-US"/>
+        </w:rPr>
+      </w:pPr>
+    </w:p>
+    <w:p>
+      <w:pPr>
+        <w:rPr>
+          <w:lang w:val="en-US"/>
+        </w:rPr>
+      </w:pPr>
+      <w:r>
+        <w:rPr>
+          <w:lang w:val="en-US"/>
+        </w:rPr>
+        <w:br w:type="page"/>
+      </w:r>
     </w:p>
     <w:p>
       <w:pPr>
         <w:pStyle w:val="Prrafodelista"/>
         <w:numPr>
           <w:ilvl w:val="0"/>
-          <w:numId w:val="1"/>
+          <w:numId w:val="3"/>
         </w:numPr>
         <w:rPr>
           <w:lang w:val="en-US"/>
@@ -748,17 +1218,759 @@
         <w:rPr>
           <w:lang w:val="en-US"/>
         </w:rPr>
-        <w:t>//TODO</w:t>
+        <w:lastRenderedPageBreak/>
+        <w:t>Estimate an exactly-identifies structural VAR (SVAR).</w:t>
+      </w:r>
+      <w:r>
+        <w:rPr>
+          <w:lang w:val="en-US"/>
+        </w:rPr>
+        <w:t xml:space="preserve"> Assume that </w:t>
+      </w:r>
+      <w:r>
+        <w:rPr>
+          <w:lang w:val="en-US"/>
+        </w:rPr>
+        <w:t>:</w:t>
+      </w:r>
+      <w:r>
+        <w:rPr>
+          <w:lang w:val="en-US"/>
+        </w:rPr>
+        <w:t xml:space="preserve"> </w:t>
+      </w:r>
+      <w:r>
+        <w:rPr>
+          <w:lang w:val="en-US"/>
+        </w:rPr>
+        <w:t>(i)</w:t>
+      </w:r>
+      <w:r>
+        <w:rPr>
+          <w:lang w:val="en-US"/>
+        </w:rPr>
+        <w:t xml:space="preserve"> </w:t>
+      </w:r>
+      <w:r>
+        <w:rPr>
+          <w:lang w:val="en-US"/>
+        </w:rPr>
+        <w:t>percentage</w:t>
+      </w:r>
+      <w:r>
+        <w:rPr>
+          <w:lang w:val="en-US"/>
+        </w:rPr>
+        <w:t xml:space="preserve"> </w:t>
+      </w:r>
+      <w:r>
+        <w:rPr>
+          <w:lang w:val="en-US"/>
+        </w:rPr>
+        <w:t>changes</w:t>
+      </w:r>
+      <w:r>
+        <w:rPr>
+          <w:lang w:val="en-US"/>
+        </w:rPr>
+        <w:t xml:space="preserve"> </w:t>
+      </w:r>
+      <w:r>
+        <w:rPr>
+          <w:lang w:val="en-US"/>
+        </w:rPr>
+        <w:t>in</w:t>
+      </w:r>
+      <w:r>
+        <w:rPr>
+          <w:lang w:val="en-US"/>
+        </w:rPr>
+        <w:t xml:space="preserve"> </w:t>
+      </w:r>
+      <w:r>
+        <w:rPr>
+          <w:lang w:val="en-US"/>
+        </w:rPr>
+        <w:t>investments</w:t>
+      </w:r>
+      <w:r>
+        <w:rPr>
+          <w:lang w:val="en-US"/>
+        </w:rPr>
+        <w:t xml:space="preserve"> </w:t>
+      </w:r>
+      <w:r>
+        <w:rPr>
+          <w:lang w:val="en-US"/>
+        </w:rPr>
+        <w:t>are</w:t>
+      </w:r>
+      <w:r>
+        <w:rPr>
+          <w:lang w:val="en-US"/>
+        </w:rPr>
+        <w:t xml:space="preserve"> </w:t>
+      </w:r>
+      <w:r>
+        <w:rPr>
+          <w:lang w:val="en-US"/>
+        </w:rPr>
+        <w:t>not</w:t>
+      </w:r>
+      <w:r>
+        <w:rPr>
+          <w:lang w:val="en-US"/>
+        </w:rPr>
+        <w:t xml:space="preserve"> </w:t>
+      </w:r>
+      <w:r>
+        <w:rPr>
+          <w:lang w:val="en-US"/>
+        </w:rPr>
+        <w:t>contemporaneously</w:t>
+      </w:r>
+      <w:r>
+        <w:rPr>
+          <w:lang w:val="en-US"/>
+        </w:rPr>
+        <w:t xml:space="preserve"> </w:t>
+      </w:r>
+      <w:r>
+        <w:rPr>
+          <w:lang w:val="en-US"/>
+        </w:rPr>
+        <w:t>affected by consumption or income; (ii) percentage changes in income is affected by</w:t>
+      </w:r>
+      <w:r>
+        <w:rPr>
+          <w:lang w:val="en-US"/>
+        </w:rPr>
+        <w:t xml:space="preserve"> </w:t>
+      </w:r>
+      <w:r>
+        <w:rPr>
+          <w:lang w:val="en-US"/>
+        </w:rPr>
+        <w:t>contemporaneous</w:t>
+      </w:r>
+      <w:r>
+        <w:rPr>
+          <w:lang w:val="en-US"/>
+        </w:rPr>
+        <w:tab/>
+        <w:t xml:space="preserve"> changes in investments but not consumption; (iii) percentages changes in</w:t>
+      </w:r>
+      <w:r>
+        <w:rPr>
+          <w:lang w:val="en-US"/>
+        </w:rPr>
+        <w:t xml:space="preserve"> </w:t>
+      </w:r>
+      <w:r>
+        <w:rPr>
+          <w:lang w:val="en-US"/>
+        </w:rPr>
+        <w:t>consumption</w:t>
+      </w:r>
+      <w:r>
+        <w:rPr>
+          <w:lang w:val="en-US"/>
+        </w:rPr>
+        <w:t xml:space="preserve"> </w:t>
+      </w:r>
+      <w:r>
+        <w:rPr>
+          <w:lang w:val="en-US"/>
+        </w:rPr>
+        <w:t>are</w:t>
+      </w:r>
+      <w:r>
+        <w:rPr>
+          <w:lang w:val="en-US"/>
+        </w:rPr>
+        <w:t xml:space="preserve"> </w:t>
+      </w:r>
+      <w:r>
+        <w:rPr>
+          <w:lang w:val="en-US"/>
+        </w:rPr>
+        <w:t>affected</w:t>
+      </w:r>
+      <w:r>
+        <w:rPr>
+          <w:lang w:val="en-US"/>
+        </w:rPr>
+        <w:t xml:space="preserve"> </w:t>
+      </w:r>
+      <w:r>
+        <w:rPr>
+          <w:lang w:val="en-US"/>
+        </w:rPr>
+        <w:t>by</w:t>
+      </w:r>
+      <w:r>
+        <w:rPr>
+          <w:lang w:val="en-US"/>
+        </w:rPr>
+        <w:t xml:space="preserve"> </w:t>
+      </w:r>
+      <w:r>
+        <w:rPr>
+          <w:lang w:val="en-US"/>
+        </w:rPr>
+        <w:t>contemporaneous</w:t>
+      </w:r>
+      <w:r>
+        <w:rPr>
+          <w:lang w:val="en-US"/>
+        </w:rPr>
+        <w:t xml:space="preserve"> </w:t>
+      </w:r>
+      <w:r>
+        <w:rPr>
+          <w:lang w:val="en-US"/>
+        </w:rPr>
+        <w:t>changes</w:t>
+      </w:r>
+      <w:r>
+        <w:rPr>
+          <w:lang w:val="en-US"/>
+        </w:rPr>
+        <w:t xml:space="preserve"> </w:t>
+      </w:r>
+      <w:r>
+        <w:rPr>
+          <w:lang w:val="en-US"/>
+        </w:rPr>
+        <w:t>in</w:t>
+      </w:r>
+      <w:r>
+        <w:rPr>
+          <w:lang w:val="en-US"/>
+        </w:rPr>
+        <w:t xml:space="preserve"> </w:t>
+      </w:r>
+      <w:r>
+        <w:rPr>
+          <w:lang w:val="en-US"/>
+        </w:rPr>
+        <w:t>both</w:t>
+      </w:r>
+      <w:r>
+        <w:rPr>
+          <w:lang w:val="en-US"/>
+        </w:rPr>
+        <w:t xml:space="preserve"> </w:t>
+      </w:r>
+      <w:r>
+        <w:rPr>
+          <w:lang w:val="en-US"/>
+        </w:rPr>
+        <w:t>investments</w:t>
+      </w:r>
+      <w:r>
+        <w:rPr>
+          <w:lang w:val="en-US"/>
+        </w:rPr>
+        <w:t xml:space="preserve"> </w:t>
+      </w:r>
+      <w:r>
+        <w:rPr>
+          <w:lang w:val="en-US"/>
+        </w:rPr>
+        <w:t>and</w:t>
+      </w:r>
+      <w:r>
+        <w:rPr>
+          <w:lang w:val="en-US"/>
+        </w:rPr>
+        <w:t xml:space="preserve"> </w:t>
+      </w:r>
+      <w:r>
+        <w:rPr>
+          <w:lang w:val="en-US"/>
+        </w:rPr>
+        <w:t>income.</w:t>
+      </w:r>
+    </w:p>
+    <w:p>
+      <w:pPr>
+        <w:rPr>
+          <w:lang w:val="en-US"/>
+        </w:rPr>
+      </w:pPr>
+      <w:r>
+        <w:rPr>
+          <w:lang w:val="en-US"/>
+        </w:rPr>
+        <w:t>Following these assumptions we can create two matrices to apply this to the model:</w:t>
+      </w:r>
+    </w:p>
+    <w:p>
+      <w:pPr>
+        <w:jc w:val="center"/>
+        <w:rPr>
+          <w:lang w:val="en-US"/>
+        </w:rPr>
+      </w:pPr>
+      <w:r>
+        <w:rPr>
+          <w:lang w:val="en-US"/>
+        </w:rPr>
+        <w:drawing>
+          <wp:inline distT="0" distB="0" distL="0" distR="0" wp14:anchorId="1587E364" wp14:editId="16F7B8D1">
+            <wp:extent cx="2324424" cy="523948"/>
+            <wp:effectExtent l="0" t="0" r="0" b="9525"/>
+            <wp:docPr id="15" name="Imagen 15" descr="Interfaz de usuario gráfica, Texto&#10;&#10;Descripción generada automáticamente"/>
+            <wp:cNvGraphicFramePr>
+              <a:graphicFrameLocks xmlns:a="http://schemas.openxmlformats.org/drawingml/2006/main" noChangeAspect="1"/>
+            </wp:cNvGraphicFramePr>
+            <a:graphic xmlns:a="http://schemas.openxmlformats.org/drawingml/2006/main">
+              <a:graphicData uri="http://schemas.openxmlformats.org/drawingml/2006/picture">
+                <pic:pic xmlns:pic="http://schemas.openxmlformats.org/drawingml/2006/picture">
+                  <pic:nvPicPr>
+                    <pic:cNvPr id="15" name="Imagen 15" descr="Interfaz de usuario gráfica, Texto&#10;&#10;Descripción generada automáticamente"/>
+                    <pic:cNvPicPr/>
+                  </pic:nvPicPr>
+                  <pic:blipFill>
+                    <a:blip r:embed="rId17"/>
+                    <a:stretch>
+                      <a:fillRect/>
+                    </a:stretch>
+                  </pic:blipFill>
+                  <pic:spPr>
+                    <a:xfrm>
+                      <a:off x="0" y="0"/>
+                      <a:ext cx="2324424" cy="523948"/>
+                    </a:xfrm>
+                    <a:prstGeom prst="rect">
+                      <a:avLst/>
+                    </a:prstGeom>
+                  </pic:spPr>
+                </pic:pic>
+              </a:graphicData>
+            </a:graphic>
+          </wp:inline>
+        </w:drawing>
+      </w:r>
+    </w:p>
+    <w:p>
+      <w:pPr>
+        <w:rPr>
+          <w:lang w:val="en-US"/>
+        </w:rPr>
+      </w:pPr>
+      <w:r>
+        <w:rPr>
+          <w:lang w:val="en-US"/>
+        </w:rPr>
+        <w:t>Now we can run the next model:</w:t>
+      </w:r>
+    </w:p>
+    <w:p>
+      <w:pPr>
+        <w:jc w:val="center"/>
+        <w:rPr>
+          <w:lang w:val="en-US"/>
+        </w:rPr>
+      </w:pPr>
+      <w:r>
+        <w:rPr>
+          <w:lang w:val="en-US"/>
+        </w:rPr>
+        <w:drawing>
+          <wp:inline distT="0" distB="0" distL="0" distR="0" wp14:anchorId="4AE3F31D" wp14:editId="25F2781A">
+            <wp:extent cx="3439005" cy="247685"/>
+            <wp:effectExtent l="0" t="0" r="0" b="0"/>
+            <wp:docPr id="16" name="Imagen 16"/>
+            <wp:cNvGraphicFramePr>
+              <a:graphicFrameLocks xmlns:a="http://schemas.openxmlformats.org/drawingml/2006/main" noChangeAspect="1"/>
+            </wp:cNvGraphicFramePr>
+            <a:graphic xmlns:a="http://schemas.openxmlformats.org/drawingml/2006/main">
+              <a:graphicData uri="http://schemas.openxmlformats.org/drawingml/2006/picture">
+                <pic:pic xmlns:pic="http://schemas.openxmlformats.org/drawingml/2006/picture">
+                  <pic:nvPicPr>
+                    <pic:cNvPr id="1" name=""/>
+                    <pic:cNvPicPr/>
+                  </pic:nvPicPr>
+                  <pic:blipFill>
+                    <a:blip r:embed="rId18"/>
+                    <a:stretch>
+                      <a:fillRect/>
+                    </a:stretch>
+                  </pic:blipFill>
+                  <pic:spPr>
+                    <a:xfrm>
+                      <a:off x="0" y="0"/>
+                      <a:ext cx="3439005" cy="247685"/>
+                    </a:xfrm>
+                    <a:prstGeom prst="rect">
+                      <a:avLst/>
+                    </a:prstGeom>
+                  </pic:spPr>
+                </pic:pic>
+              </a:graphicData>
+            </a:graphic>
+          </wp:inline>
+        </w:drawing>
+      </w:r>
+    </w:p>
+    <w:p>
+      <w:pPr>
+        <w:jc w:val="center"/>
+        <w:rPr>
+          <w:lang w:val="en-US"/>
+        </w:rPr>
+      </w:pPr>
+      <w:r>
+        <w:rPr>
+          <w:lang w:val="en-US"/>
+        </w:rPr>
+        <w:drawing>
+          <wp:inline distT="0" distB="0" distL="0" distR="0" wp14:anchorId="2CE44A1C" wp14:editId="26C883FF">
+            <wp:extent cx="4197510" cy="3600000"/>
+            <wp:effectExtent l="0" t="0" r="0" b="635"/>
+            <wp:docPr id="17" name="Imagen 17" descr="Interfaz de usuario gráfica, Texto&#10;&#10;Descripción generada automáticamente"/>
+            <wp:cNvGraphicFramePr>
+              <a:graphicFrameLocks xmlns:a="http://schemas.openxmlformats.org/drawingml/2006/main" noChangeAspect="1"/>
+            </wp:cNvGraphicFramePr>
+            <a:graphic xmlns:a="http://schemas.openxmlformats.org/drawingml/2006/main">
+              <a:graphicData uri="http://schemas.openxmlformats.org/drawingml/2006/picture">
+                <pic:pic xmlns:pic="http://schemas.openxmlformats.org/drawingml/2006/picture">
+                  <pic:nvPicPr>
+                    <pic:cNvPr id="17" name="Imagen 17" descr="Interfaz de usuario gráfica, Texto&#10;&#10;Descripción generada automáticamente"/>
+                    <pic:cNvPicPr/>
+                  </pic:nvPicPr>
+                  <pic:blipFill>
+                    <a:blip r:embed="rId19"/>
+                    <a:stretch>
+                      <a:fillRect/>
+                    </a:stretch>
+                  </pic:blipFill>
+                  <pic:spPr>
+                    <a:xfrm>
+                      <a:off x="0" y="0"/>
+                      <a:ext cx="4197510" cy="3600000"/>
+                    </a:xfrm>
+                    <a:prstGeom prst="rect">
+                      <a:avLst/>
+                    </a:prstGeom>
+                  </pic:spPr>
+                </pic:pic>
+              </a:graphicData>
+            </a:graphic>
+          </wp:inline>
+        </w:drawing>
+      </w:r>
+    </w:p>
+    <w:p>
+      <w:pPr>
+        <w:rPr>
+          <w:lang w:val="en-US"/>
+        </w:rPr>
+      </w:pPr>
+      <w:r>
+        <w:rPr>
+          <w:lang w:val="en-US"/>
+        </w:rPr>
+        <w:t>Here we can see every coefficient is significant</w:t>
+      </w:r>
+      <w:r>
+        <w:rPr>
+          <w:lang w:val="en-US"/>
+        </w:rPr>
+        <w:t xml:space="preserve"> and to see the estimated matrices we use:</w:t>
+      </w:r>
+    </w:p>
+    <w:p>
+      <w:pPr>
+        <w:jc w:val="center"/>
+        <w:rPr>
+          <w:lang w:val="en-US"/>
+        </w:rPr>
+      </w:pPr>
+      <w:r>
+        <w:rPr>
+          <w:lang w:val="en-US"/>
+        </w:rPr>
+        <w:drawing>
+          <wp:inline distT="0" distB="0" distL="0" distR="0" wp14:anchorId="24013DD6" wp14:editId="5EAE05F8">
+            <wp:extent cx="866896" cy="342948"/>
+            <wp:effectExtent l="0" t="0" r="9525" b="0"/>
+            <wp:docPr id="18" name="Imagen 18"/>
+            <wp:cNvGraphicFramePr>
+              <a:graphicFrameLocks xmlns:a="http://schemas.openxmlformats.org/drawingml/2006/main" noChangeAspect="1"/>
+            </wp:cNvGraphicFramePr>
+            <a:graphic xmlns:a="http://schemas.openxmlformats.org/drawingml/2006/main">
+              <a:graphicData uri="http://schemas.openxmlformats.org/drawingml/2006/picture">
+                <pic:pic xmlns:pic="http://schemas.openxmlformats.org/drawingml/2006/picture">
+                  <pic:nvPicPr>
+                    <pic:cNvPr id="1" name=""/>
+                    <pic:cNvPicPr/>
+                  </pic:nvPicPr>
+                  <pic:blipFill>
+                    <a:blip r:embed="rId20"/>
+                    <a:stretch>
+                      <a:fillRect/>
+                    </a:stretch>
+                  </pic:blipFill>
+                  <pic:spPr>
+                    <a:xfrm>
+                      <a:off x="0" y="0"/>
+                      <a:ext cx="866896" cy="342948"/>
+                    </a:xfrm>
+                    <a:prstGeom prst="rect">
+                      <a:avLst/>
+                    </a:prstGeom>
+                  </pic:spPr>
+                </pic:pic>
+              </a:graphicData>
+            </a:graphic>
+          </wp:inline>
+        </w:drawing>
+      </w:r>
+    </w:p>
+    <w:p>
+      <w:pPr>
+        <w:jc w:val="center"/>
+        <w:rPr>
+          <w:lang w:val="en-US"/>
+        </w:rPr>
+      </w:pPr>
+      <w:r>
+        <w:rPr>
+          <w:lang w:val="en-US"/>
+        </w:rPr>
+        <w:lastRenderedPageBreak/>
+        <w:drawing>
+          <wp:inline distT="0" distB="0" distL="0" distR="0" wp14:anchorId="7B5E2858" wp14:editId="3F8E5090">
+            <wp:extent cx="3140735" cy="2520000"/>
+            <wp:effectExtent l="0" t="0" r="2540" b="0"/>
+            <wp:docPr id="19" name="Imagen 19" descr="Una captura de pantalla de un celular&#10;&#10;Descripción generada automáticamente con confianza media"/>
+            <wp:cNvGraphicFramePr>
+              <a:graphicFrameLocks xmlns:a="http://schemas.openxmlformats.org/drawingml/2006/main" noChangeAspect="1"/>
+            </wp:cNvGraphicFramePr>
+            <a:graphic xmlns:a="http://schemas.openxmlformats.org/drawingml/2006/main">
+              <a:graphicData uri="http://schemas.openxmlformats.org/drawingml/2006/picture">
+                <pic:pic xmlns:pic="http://schemas.openxmlformats.org/drawingml/2006/picture">
+                  <pic:nvPicPr>
+                    <pic:cNvPr id="19" name="Imagen 19" descr="Una captura de pantalla de un celular&#10;&#10;Descripción generada automáticamente con confianza media"/>
+                    <pic:cNvPicPr/>
+                  </pic:nvPicPr>
+                  <pic:blipFill>
+                    <a:blip r:embed="rId21"/>
+                    <a:stretch>
+                      <a:fillRect/>
+                    </a:stretch>
+                  </pic:blipFill>
+                  <pic:spPr>
+                    <a:xfrm>
+                      <a:off x="0" y="0"/>
+                      <a:ext cx="3140735" cy="2520000"/>
+                    </a:xfrm>
+                    <a:prstGeom prst="rect">
+                      <a:avLst/>
+                    </a:prstGeom>
+                  </pic:spPr>
+                </pic:pic>
+              </a:graphicData>
+            </a:graphic>
+          </wp:inline>
+        </w:drawing>
+      </w:r>
+    </w:p>
+    <w:p>
+      <w:pPr>
+        <w:rPr>
+          <w:lang w:val="en-US"/>
+        </w:rPr>
+      </w:pPr>
+      <w:r>
+        <w:rPr>
+          <w:lang w:val="en-US"/>
+        </w:rPr>
+        <w:t>We were asked to prove that the next relationship is true:</w:t>
+      </w:r>
+    </w:p>
+    <w:p>
+      <w:pPr>
+        <w:rPr>
+          <w:rFonts w:eastAsiaTheme="minorEastAsia"/>
+          <w:lang w:val="en-US"/>
+        </w:rPr>
+      </w:pPr>
+      <m:oMathPara>
+        <m:oMath>
+          <m:r>
+            <w:rPr>
+              <w:rFonts w:ascii="Cambria Math" w:hAnsi="Cambria Math"/>
+              <w:lang w:val="en-US"/>
+            </w:rPr>
+            <m:t>dlrcons = 0.06 dlrinv + 0.52 dlrgdp</m:t>
+          </m:r>
+        </m:oMath>
+      </m:oMathPara>
+    </w:p>
+    <w:p>
+      <w:pPr>
+        <w:rPr>
+          <w:rFonts w:eastAsiaTheme="minorEastAsia"/>
+          <w:lang w:val="en-US"/>
+        </w:rPr>
+      </w:pPr>
+      <w:r>
+        <w:rPr>
+          <w:rFonts w:eastAsiaTheme="minorEastAsia"/>
+          <w:lang w:val="en-US"/>
+        </w:rPr>
+        <w:t>We can see at the last row of the first table that this relationship is, in fact, true.</w:t>
+      </w:r>
+    </w:p>
+    <w:p>
+      <w:pPr>
+        <w:rPr>
+          <w:rFonts w:eastAsiaTheme="minorEastAsia"/>
+          <w:lang w:val="en-US"/>
+        </w:rPr>
+      </w:pPr>
+      <w:r>
+        <w:rPr>
+          <w:rFonts w:eastAsiaTheme="minorEastAsia"/>
+          <w:lang w:val="en-US"/>
+        </w:rPr>
+        <w:t>In conclusion, the VAR and SVAR models are powerful tools for analyzing the relationship between investment, income, and consumption in the US economy. The findings suggest that income is the main driver of consumption.</w:t>
       </w:r>
     </w:p>
     <w:sectPr>
+      <w:headerReference w:type="default" r:id="rId22"/>
+      <w:footerReference w:type="default" r:id="rId23"/>
       <w:pgSz w:w="12240" w:h="15840"/>
-      <w:pgMar w:top="1417" w:right="1701" w:bottom="1417" w:left="1701" w:header="708" w:footer="708" w:gutter="0"/>
+      <w:pgMar w:top="1417" w:right="1701" w:bottom="1134" w:left="1701" w:header="708" w:footer="708" w:gutter="0"/>
       <w:cols w:space="708"/>
       <w:docGrid w:linePitch="360"/>
     </w:sectPr>
   </w:body>
 </w:document>
+</file>
+
+<file path=word/endnotes.xml><?xml version="1.0" encoding="utf-8"?>
+<w:endnotes xmlns:wpc="http://schemas.microsoft.com/office/word/2010/wordprocessingCanvas" xmlns:cx="http://schemas.microsoft.com/office/drawing/2014/chartex" xmlns:cx1="http://schemas.microsoft.com/office/drawing/2015/9/8/chartex" xmlns:cx2="http://schemas.microsoft.com/office/drawing/2015/10/21/chartex" xmlns:cx3="http://schemas.microsoft.com/office/drawing/2016/5/9/chartex" xmlns:cx4="http://schemas.microsoft.com/office/drawing/2016/5/10/chartex" xmlns:cx5="http://schemas.microsoft.com/office/drawing/2016/5/11/chartex" xmlns:cx6="http://schemas.microsoft.com/office/drawing/2016/5/12/chartex" xmlns:cx7="http://schemas.microsoft.com/office/drawing/2016/5/13/chartex" xmlns:cx8="http://schemas.microsoft.com/office/drawing/2016/5/14/chartex" xmlns:mc="http://schemas.openxmlformats.org/markup-compatibility/2006" xmlns:aink="http://schemas.microsoft.com/office/drawing/2016/ink" xmlns:am3d="http://schemas.microsoft.com/office/drawing/2017/model3d" xmlns:o="urn:schemas-microsoft-com:office:office" xmlns:oel="http://schemas.microsoft.com/office/2019/extlst" xmlns:r="http://schemas.openxmlformats.org/officeDocument/2006/relationships" xmlns:m="http://schemas.openxmlformats.org/officeDocument/2006/math" xmlns:v="urn:schemas-microsoft-com:vml" xmlns:wp14="http://schemas.microsoft.com/office/word/2010/wordprocessingDrawing" xmlns:wp="http://schemas.openxmlformats.org/drawingml/2006/wordprocessingDrawing" xmlns:w10="urn:schemas-microsoft-com:office:word" xmlns:w="http://schemas.openxmlformats.org/wordprocessingml/2006/main" xmlns:w14="http://schemas.microsoft.com/office/word/2010/wordml" xmlns:w15="http://schemas.microsoft.com/office/word/2012/wordml" xmlns:w16cex="http://schemas.microsoft.com/office/word/2018/wordml/cex" xmlns:w16cid="http://schemas.microsoft.com/office/word/2016/wordml/cid" xmlns:w16="http://schemas.microsoft.com/office/word/2018/wordml" xmlns:w16sdtdh="http://schemas.microsoft.com/office/word/2020/wordml/sdtdatahash" xmlns:w16se="http://schemas.microsoft.com/office/word/2015/wordml/symex" xmlns:wpg="http://schemas.microsoft.com/office/word/2010/wordprocessingGroup" xmlns:wpi="http://schemas.microsoft.com/office/word/2010/wordprocessingInk" xmlns:wne="http://schemas.microsoft.com/office/word/2006/wordml" xmlns:wps="http://schemas.microsoft.com/office/word/2010/wordprocessingShape" mc:Ignorable="w14 w15 w16se w16cid w16 w16cex w16sdtdh wp14">
+  <w:endnote w:type="separator" w:id="-1">
+    <w:p>
+      <w:pPr>
+        <w:spacing w:after="0" w:line="240" w:lineRule="auto"/>
+      </w:pPr>
+      <w:r>
+        <w:separator/>
+      </w:r>
+    </w:p>
+  </w:endnote>
+  <w:endnote w:type="continuationSeparator" w:id="0">
+    <w:p>
+      <w:pPr>
+        <w:spacing w:after="0" w:line="240" w:lineRule="auto"/>
+      </w:pPr>
+      <w:r>
+        <w:continuationSeparator/>
+      </w:r>
+    </w:p>
+  </w:endnote>
+</w:endnotes>
+</file>
+
+<file path=word/footer1.xml><?xml version="1.0" encoding="utf-8"?>
+<w:ftr xmlns:wpc="http://schemas.microsoft.com/office/word/2010/wordprocessingCanvas" xmlns:cx="http://schemas.microsoft.com/office/drawing/2014/chartex" xmlns:cx1="http://schemas.microsoft.com/office/drawing/2015/9/8/chartex" xmlns:cx2="http://schemas.microsoft.com/office/drawing/2015/10/21/chartex" xmlns:cx3="http://schemas.microsoft.com/office/drawing/2016/5/9/chartex" xmlns:cx4="http://schemas.microsoft.com/office/drawing/2016/5/10/chartex" xmlns:cx5="http://schemas.microsoft.com/office/drawing/2016/5/11/chartex" xmlns:cx6="http://schemas.microsoft.com/office/drawing/2016/5/12/chartex" xmlns:cx7="http://schemas.microsoft.com/office/drawing/2016/5/13/chartex" xmlns:cx8="http://schemas.microsoft.com/office/drawing/2016/5/14/chartex" xmlns:mc="http://schemas.openxmlformats.org/markup-compatibility/2006" xmlns:aink="http://schemas.microsoft.com/office/drawing/2016/ink" xmlns:am3d="http://schemas.microsoft.com/office/drawing/2017/model3d" xmlns:o="urn:schemas-microsoft-com:office:office" xmlns:oel="http://schemas.microsoft.com/office/2019/extlst" xmlns:r="http://schemas.openxmlformats.org/officeDocument/2006/relationships" xmlns:m="http://schemas.openxmlformats.org/officeDocument/2006/math" xmlns:v="urn:schemas-microsoft-com:vml" xmlns:wp14="http://schemas.microsoft.com/office/word/2010/wordprocessingDrawing" xmlns:wp="http://schemas.openxmlformats.org/drawingml/2006/wordprocessingDrawing" xmlns:w10="urn:schemas-microsoft-com:office:word" xmlns:w="http://schemas.openxmlformats.org/wordprocessingml/2006/main" xmlns:w14="http://schemas.microsoft.com/office/word/2010/wordml" xmlns:w15="http://schemas.microsoft.com/office/word/2012/wordml" xmlns:w16cex="http://schemas.microsoft.com/office/word/2018/wordml/cex" xmlns:w16cid="http://schemas.microsoft.com/office/word/2016/wordml/cid" xmlns:w16="http://schemas.microsoft.com/office/word/2018/wordml" xmlns:w16sdtdh="http://schemas.microsoft.com/office/word/2020/wordml/sdtdatahash" xmlns:w16se="http://schemas.microsoft.com/office/word/2015/wordml/symex" xmlns:wpg="http://schemas.microsoft.com/office/word/2010/wordprocessingGroup" xmlns:wpi="http://schemas.microsoft.com/office/word/2010/wordprocessingInk" xmlns:wne="http://schemas.microsoft.com/office/word/2006/wordml" xmlns:wps="http://schemas.microsoft.com/office/word/2010/wordprocessingShape" mc:Ignorable="w14 w15 w16se w16cid w16 w16cex w16sdtdh wp14">
+  <w:sdt>
+    <w:sdtPr>
+      <w:id w:val="-463424790"/>
+      <w:docPartObj>
+        <w:docPartGallery w:val="Page Numbers (Bottom of Page)"/>
+        <w:docPartUnique/>
+      </w:docPartObj>
+    </w:sdtPr>
+    <w:sdtContent>
+      <w:p>
+        <w:pPr>
+          <w:pStyle w:val="Piedepgina"/>
+          <w:jc w:val="right"/>
+        </w:pPr>
+        <w:r>
+          <w:fldChar w:fldCharType="begin"/>
+        </w:r>
+        <w:r>
+          <w:instrText>PAGE   \* MERGEFORMAT</w:instrText>
+        </w:r>
+        <w:r>
+          <w:fldChar w:fldCharType="separate"/>
+        </w:r>
+        <w:r>
+          <w:rPr>
+            <w:lang w:val="es-ES"/>
+          </w:rPr>
+          <w:t>2</w:t>
+        </w:r>
+        <w:r>
+          <w:fldChar w:fldCharType="end"/>
+        </w:r>
+      </w:p>
+    </w:sdtContent>
+  </w:sdt>
+  <w:p>
+    <w:pPr>
+      <w:pStyle w:val="Piedepgina"/>
+    </w:pPr>
+  </w:p>
+</w:ftr>
+</file>
+
+<file path=word/footnotes.xml><?xml version="1.0" encoding="utf-8"?>
+<w:footnotes xmlns:wpc="http://schemas.microsoft.com/office/word/2010/wordprocessingCanvas" xmlns:cx="http://schemas.microsoft.com/office/drawing/2014/chartex" xmlns:cx1="http://schemas.microsoft.com/office/drawing/2015/9/8/chartex" xmlns:cx2="http://schemas.microsoft.com/office/drawing/2015/10/21/chartex" xmlns:cx3="http://schemas.microsoft.com/office/drawing/2016/5/9/chartex" xmlns:cx4="http://schemas.microsoft.com/office/drawing/2016/5/10/chartex" xmlns:cx5="http://schemas.microsoft.com/office/drawing/2016/5/11/chartex" xmlns:cx6="http://schemas.microsoft.com/office/drawing/2016/5/12/chartex" xmlns:cx7="http://schemas.microsoft.com/office/drawing/2016/5/13/chartex" xmlns:cx8="http://schemas.microsoft.com/office/drawing/2016/5/14/chartex" xmlns:mc="http://schemas.openxmlformats.org/markup-compatibility/2006" xmlns:aink="http://schemas.microsoft.com/office/drawing/2016/ink" xmlns:am3d="http://schemas.microsoft.com/office/drawing/2017/model3d" xmlns:o="urn:schemas-microsoft-com:office:office" xmlns:oel="http://schemas.microsoft.com/office/2019/extlst" xmlns:r="http://schemas.openxmlformats.org/officeDocument/2006/relationships" xmlns:m="http://schemas.openxmlformats.org/officeDocument/2006/math" xmlns:v="urn:schemas-microsoft-com:vml" xmlns:wp14="http://schemas.microsoft.com/office/word/2010/wordprocessingDrawing" xmlns:wp="http://schemas.openxmlformats.org/drawingml/2006/wordprocessingDrawing" xmlns:w10="urn:schemas-microsoft-com:office:word" xmlns:w="http://schemas.openxmlformats.org/wordprocessingml/2006/main" xmlns:w14="http://schemas.microsoft.com/office/word/2010/wordml" xmlns:w15="http://schemas.microsoft.com/office/word/2012/wordml" xmlns:w16cex="http://schemas.microsoft.com/office/word/2018/wordml/cex" xmlns:w16cid="http://schemas.microsoft.com/office/word/2016/wordml/cid" xmlns:w16="http://schemas.microsoft.com/office/word/2018/wordml" xmlns:w16sdtdh="http://schemas.microsoft.com/office/word/2020/wordml/sdtdatahash" xmlns:w16se="http://schemas.microsoft.com/office/word/2015/wordml/symex" xmlns:wpg="http://schemas.microsoft.com/office/word/2010/wordprocessingGroup" xmlns:wpi="http://schemas.microsoft.com/office/word/2010/wordprocessingInk" xmlns:wne="http://schemas.microsoft.com/office/word/2006/wordml" xmlns:wps="http://schemas.microsoft.com/office/word/2010/wordprocessingShape" mc:Ignorable="w14 w15 w16se w16cid w16 w16cex w16sdtdh wp14">
+  <w:footnote w:type="separator" w:id="-1">
+    <w:p>
+      <w:pPr>
+        <w:spacing w:after="0" w:line="240" w:lineRule="auto"/>
+      </w:pPr>
+      <w:r>
+        <w:separator/>
+      </w:r>
+    </w:p>
+  </w:footnote>
+  <w:footnote w:type="continuationSeparator" w:id="0">
+    <w:p>
+      <w:pPr>
+        <w:spacing w:after="0" w:line="240" w:lineRule="auto"/>
+      </w:pPr>
+      <w:r>
+        <w:continuationSeparator/>
+      </w:r>
+    </w:p>
+  </w:footnote>
+</w:footnotes>
+</file>
+
+<file path=word/header1.xml><?xml version="1.0" encoding="utf-8"?>
+<w:hdr xmlns:wpc="http://schemas.microsoft.com/office/word/2010/wordprocessingCanvas" xmlns:cx="http://schemas.microsoft.com/office/drawing/2014/chartex" xmlns:cx1="http://schemas.microsoft.com/office/drawing/2015/9/8/chartex" xmlns:cx2="http://schemas.microsoft.com/office/drawing/2015/10/21/chartex" xmlns:cx3="http://schemas.microsoft.com/office/drawing/2016/5/9/chartex" xmlns:cx4="http://schemas.microsoft.com/office/drawing/2016/5/10/chartex" xmlns:cx5="http://schemas.microsoft.com/office/drawing/2016/5/11/chartex" xmlns:cx6="http://schemas.microsoft.com/office/drawing/2016/5/12/chartex" xmlns:cx7="http://schemas.microsoft.com/office/drawing/2016/5/13/chartex" xmlns:cx8="http://schemas.microsoft.com/office/drawing/2016/5/14/chartex" xmlns:mc="http://schemas.openxmlformats.org/markup-compatibility/2006" xmlns:aink="http://schemas.microsoft.com/office/drawing/2016/ink" xmlns:am3d="http://schemas.microsoft.com/office/drawing/2017/model3d" xmlns:o="urn:schemas-microsoft-com:office:office" xmlns:oel="http://schemas.microsoft.com/office/2019/extlst" xmlns:r="http://schemas.openxmlformats.org/officeDocument/2006/relationships" xmlns:m="http://schemas.openxmlformats.org/officeDocument/2006/math" xmlns:v="urn:schemas-microsoft-com:vml" xmlns:wp14="http://schemas.microsoft.com/office/word/2010/wordprocessingDrawing" xmlns:wp="http://schemas.openxmlformats.org/drawingml/2006/wordprocessingDrawing" xmlns:w10="urn:schemas-microsoft-com:office:word" xmlns:w="http://schemas.openxmlformats.org/wordprocessingml/2006/main" xmlns:w14="http://schemas.microsoft.com/office/word/2010/wordml" xmlns:w15="http://schemas.microsoft.com/office/word/2012/wordml" xmlns:w16cex="http://schemas.microsoft.com/office/word/2018/wordml/cex" xmlns:w16cid="http://schemas.microsoft.com/office/word/2016/wordml/cid" xmlns:w16="http://schemas.microsoft.com/office/word/2018/wordml" xmlns:w16sdtdh="http://schemas.microsoft.com/office/word/2020/wordml/sdtdatahash" xmlns:w16se="http://schemas.microsoft.com/office/word/2015/wordml/symex" xmlns:wpg="http://schemas.microsoft.com/office/word/2010/wordprocessingGroup" xmlns:wpi="http://schemas.microsoft.com/office/word/2010/wordprocessingInk" xmlns:wne="http://schemas.microsoft.com/office/word/2006/wordml" xmlns:wps="http://schemas.microsoft.com/office/word/2010/wordprocessingShape" mc:Ignorable="w14 w15 w16se w16cid w16 w16cex w16sdtdh wp14">
+  <w:p>
+    <w:pPr>
+      <w:pStyle w:val="Encabezado"/>
+      <w:jc w:val="right"/>
+      <w:rPr>
+        <w:rFonts w:asciiTheme="majorHAnsi" w:hAnsiTheme="majorHAnsi" w:cstheme="majorHAnsi"/>
+      </w:rPr>
+    </w:pPr>
+    <w:r>
+      <w:rPr>
+        <w:rFonts w:asciiTheme="majorHAnsi" w:hAnsiTheme="majorHAnsi" w:cstheme="majorHAnsi"/>
+      </w:rPr>
+      <w:t>March 3rd, 2023</w:t>
+    </w:r>
+  </w:p>
+  <w:p>
+    <w:pPr>
+      <w:pStyle w:val="Encabezado"/>
+    </w:pPr>
+  </w:p>
+</w:hdr>
 </file>
 
 <file path=word/numbering.xml><?xml version="1.0" encoding="utf-8"?>
@@ -853,9 +2065,98 @@
     </w:lvl>
   </w:abstractNum>
   <w:abstractNum w:abstractNumId="1" w15:restartNumberingAfterBreak="0">
+    <w:nsid w:val="20547F1C"/>
+    <w:multiLevelType w:val="hybridMultilevel"/>
+    <w:tmpl w:val="82B01FEE"/>
+    <w:lvl w:ilvl="0" w:tplc="FFFFFFFF">
+      <w:start w:val="1"/>
+      <w:numFmt w:val="decimal"/>
+      <w:lvlText w:val="%1."/>
+      <w:lvlJc w:val="left"/>
+      <w:pPr>
+        <w:ind w:left="720" w:hanging="360"/>
+      </w:pPr>
+      <w:rPr>
+        <w:rFonts w:hint="default"/>
+      </w:rPr>
+    </w:lvl>
+    <w:lvl w:ilvl="1" w:tplc="FFFFFFFF">
+      <w:start w:val="1"/>
+      <w:numFmt w:val="lowerLetter"/>
+      <w:lvlText w:val="%2."/>
+      <w:lvlJc w:val="left"/>
+      <w:pPr>
+        <w:ind w:left="1440" w:hanging="360"/>
+      </w:pPr>
+    </w:lvl>
+    <w:lvl w:ilvl="2" w:tplc="FFFFFFFF" w:tentative="1">
+      <w:start w:val="1"/>
+      <w:numFmt w:val="lowerRoman"/>
+      <w:lvlText w:val="%3."/>
+      <w:lvlJc w:val="right"/>
+      <w:pPr>
+        <w:ind w:left="2160" w:hanging="180"/>
+      </w:pPr>
+    </w:lvl>
+    <w:lvl w:ilvl="3" w:tplc="FFFFFFFF" w:tentative="1">
+      <w:start w:val="1"/>
+      <w:numFmt w:val="decimal"/>
+      <w:lvlText w:val="%4."/>
+      <w:lvlJc w:val="left"/>
+      <w:pPr>
+        <w:ind w:left="2880" w:hanging="360"/>
+      </w:pPr>
+    </w:lvl>
+    <w:lvl w:ilvl="4" w:tplc="FFFFFFFF" w:tentative="1">
+      <w:start w:val="1"/>
+      <w:numFmt w:val="lowerLetter"/>
+      <w:lvlText w:val="%5."/>
+      <w:lvlJc w:val="left"/>
+      <w:pPr>
+        <w:ind w:left="3600" w:hanging="360"/>
+      </w:pPr>
+    </w:lvl>
+    <w:lvl w:ilvl="5" w:tplc="FFFFFFFF" w:tentative="1">
+      <w:start w:val="1"/>
+      <w:numFmt w:val="lowerRoman"/>
+      <w:lvlText w:val="%6."/>
+      <w:lvlJc w:val="right"/>
+      <w:pPr>
+        <w:ind w:left="4320" w:hanging="180"/>
+      </w:pPr>
+    </w:lvl>
+    <w:lvl w:ilvl="6" w:tplc="FFFFFFFF" w:tentative="1">
+      <w:start w:val="1"/>
+      <w:numFmt w:val="decimal"/>
+      <w:lvlText w:val="%7."/>
+      <w:lvlJc w:val="left"/>
+      <w:pPr>
+        <w:ind w:left="5040" w:hanging="360"/>
+      </w:pPr>
+    </w:lvl>
+    <w:lvl w:ilvl="7" w:tplc="FFFFFFFF" w:tentative="1">
+      <w:start w:val="1"/>
+      <w:numFmt w:val="lowerLetter"/>
+      <w:lvlText w:val="%8."/>
+      <w:lvlJc w:val="left"/>
+      <w:pPr>
+        <w:ind w:left="5760" w:hanging="360"/>
+      </w:pPr>
+    </w:lvl>
+    <w:lvl w:ilvl="8" w:tplc="FFFFFFFF" w:tentative="1">
+      <w:start w:val="1"/>
+      <w:numFmt w:val="lowerRoman"/>
+      <w:lvlText w:val="%9."/>
+      <w:lvlJc w:val="right"/>
+      <w:pPr>
+        <w:ind w:left="6480" w:hanging="180"/>
+      </w:pPr>
+    </w:lvl>
+  </w:abstractNum>
+  <w:abstractNum w:abstractNumId="2" w15:restartNumberingAfterBreak="0">
     <w:nsid w:val="4703057A"/>
     <w:multiLevelType w:val="hybridMultilevel"/>
-    <w:tmpl w:val="523AE5CC"/>
+    <w:tmpl w:val="82B01FEE"/>
     <w:lvl w:ilvl="0" w:tplc="080A000F">
       <w:start w:val="1"/>
       <w:numFmt w:val="decimal"/>
@@ -942,10 +2243,13 @@
     </w:lvl>
   </w:abstractNum>
   <w:num w:numId="1" w16cid:durableId="46343521">
-    <w:abstractNumId w:val="1"/>
+    <w:abstractNumId w:val="2"/>
   </w:num>
   <w:num w:numId="2" w16cid:durableId="958221513">
     <w:abstractNumId w:val="0"/>
+  </w:num>
+  <w:num w:numId="3" w16cid:durableId="606230186">
+    <w:abstractNumId w:val="1"/>
   </w:num>
 </w:numbering>
 </file>
@@ -1349,6 +2653,49 @@
     <w:name w:val="Normal"/>
     <w:qFormat/>
   </w:style>
+  <w:style w:type="paragraph" w:styleId="Ttulo1">
+    <w:name w:val="heading 1"/>
+    <w:basedOn w:val="Normal"/>
+    <w:next w:val="Normal"/>
+    <w:link w:val="Ttulo1Car"/>
+    <w:uiPriority w:val="9"/>
+    <w:qFormat/>
+    <w:rsid w:val="00B25C59"/>
+    <w:pPr>
+      <w:keepNext/>
+      <w:keepLines/>
+      <w:spacing w:before="240" w:after="0"/>
+      <w:outlineLvl w:val="0"/>
+    </w:pPr>
+    <w:rPr>
+      <w:rFonts w:asciiTheme="majorHAnsi" w:eastAsiaTheme="majorEastAsia" w:hAnsiTheme="majorHAnsi" w:cstheme="majorBidi"/>
+      <w:color w:val="2F5496" w:themeColor="accent1" w:themeShade="BF"/>
+      <w:sz w:val="32"/>
+      <w:szCs w:val="32"/>
+    </w:rPr>
+  </w:style>
+  <w:style w:type="paragraph" w:styleId="Ttulo2">
+    <w:name w:val="heading 2"/>
+    <w:basedOn w:val="Normal"/>
+    <w:next w:val="Normal"/>
+    <w:link w:val="Ttulo2Car"/>
+    <w:uiPriority w:val="9"/>
+    <w:unhideWhenUsed/>
+    <w:qFormat/>
+    <w:rsid w:val="00B25C59"/>
+    <w:pPr>
+      <w:keepNext/>
+      <w:keepLines/>
+      <w:spacing w:before="40" w:after="0"/>
+      <w:outlineLvl w:val="1"/>
+    </w:pPr>
+    <w:rPr>
+      <w:rFonts w:asciiTheme="majorHAnsi" w:eastAsiaTheme="majorEastAsia" w:hAnsiTheme="majorHAnsi" w:cstheme="majorBidi"/>
+      <w:color w:val="2F5496" w:themeColor="accent1" w:themeShade="BF"/>
+      <w:sz w:val="26"/>
+      <w:szCs w:val="26"/>
+    </w:rPr>
+  </w:style>
   <w:style w:type="character" w:default="1" w:styleId="Fuentedeprrafopredeter">
     <w:name w:val="Default Paragraph Font"/>
     <w:uiPriority w:val="1"/>
@@ -1386,6 +2733,86 @@
       <w:ind w:left="720"/>
       <w:contextualSpacing/>
     </w:pPr>
+  </w:style>
+  <w:style w:type="character" w:customStyle="1" w:styleId="Ttulo1Car">
+    <w:name w:val="Título 1 Car"/>
+    <w:basedOn w:val="Fuentedeprrafopredeter"/>
+    <w:link w:val="Ttulo1"/>
+    <w:uiPriority w:val="9"/>
+    <w:rsid w:val="00B25C59"/>
+    <w:rPr>
+      <w:rFonts w:asciiTheme="majorHAnsi" w:eastAsiaTheme="majorEastAsia" w:hAnsiTheme="majorHAnsi" w:cstheme="majorBidi"/>
+      <w:color w:val="2F5496" w:themeColor="accent1" w:themeShade="BF"/>
+      <w:sz w:val="32"/>
+      <w:szCs w:val="32"/>
+    </w:rPr>
+  </w:style>
+  <w:style w:type="character" w:customStyle="1" w:styleId="Ttulo2Car">
+    <w:name w:val="Título 2 Car"/>
+    <w:basedOn w:val="Fuentedeprrafopredeter"/>
+    <w:link w:val="Ttulo2"/>
+    <w:uiPriority w:val="9"/>
+    <w:rsid w:val="00B25C59"/>
+    <w:rPr>
+      <w:rFonts w:asciiTheme="majorHAnsi" w:eastAsiaTheme="majorEastAsia" w:hAnsiTheme="majorHAnsi" w:cstheme="majorBidi"/>
+      <w:color w:val="2F5496" w:themeColor="accent1" w:themeShade="BF"/>
+      <w:sz w:val="26"/>
+      <w:szCs w:val="26"/>
+    </w:rPr>
+  </w:style>
+  <w:style w:type="paragraph" w:styleId="Encabezado">
+    <w:name w:val="header"/>
+    <w:basedOn w:val="Normal"/>
+    <w:link w:val="EncabezadoCar"/>
+    <w:uiPriority w:val="99"/>
+    <w:unhideWhenUsed/>
+    <w:rsid w:val="00587725"/>
+    <w:pPr>
+      <w:tabs>
+        <w:tab w:val="center" w:pos="4419"/>
+        <w:tab w:val="right" w:pos="8838"/>
+      </w:tabs>
+      <w:spacing w:after="0" w:line="240" w:lineRule="auto"/>
+    </w:pPr>
+  </w:style>
+  <w:style w:type="character" w:customStyle="1" w:styleId="EncabezadoCar">
+    <w:name w:val="Encabezado Car"/>
+    <w:basedOn w:val="Fuentedeprrafopredeter"/>
+    <w:link w:val="Encabezado"/>
+    <w:uiPriority w:val="99"/>
+    <w:rsid w:val="00587725"/>
+  </w:style>
+  <w:style w:type="paragraph" w:styleId="Piedepgina">
+    <w:name w:val="footer"/>
+    <w:basedOn w:val="Normal"/>
+    <w:link w:val="PiedepginaCar"/>
+    <w:uiPriority w:val="99"/>
+    <w:unhideWhenUsed/>
+    <w:rsid w:val="00587725"/>
+    <w:pPr>
+      <w:tabs>
+        <w:tab w:val="center" w:pos="4419"/>
+        <w:tab w:val="right" w:pos="8838"/>
+      </w:tabs>
+      <w:spacing w:after="0" w:line="240" w:lineRule="auto"/>
+    </w:pPr>
+  </w:style>
+  <w:style w:type="character" w:customStyle="1" w:styleId="PiedepginaCar">
+    <w:name w:val="Pie de página Car"/>
+    <w:basedOn w:val="Fuentedeprrafopredeter"/>
+    <w:link w:val="Piedepgina"/>
+    <w:uiPriority w:val="99"/>
+    <w:rsid w:val="00587725"/>
+  </w:style>
+  <w:style w:type="character" w:styleId="Textodelmarcadordeposicin">
+    <w:name w:val="Placeholder Text"/>
+    <w:basedOn w:val="Fuentedeprrafopredeter"/>
+    <w:uiPriority w:val="99"/>
+    <w:semiHidden/>
+    <w:rsid w:val="00C13A97"/>
+    <w:rPr>
+      <w:color w:val="808080"/>
+    </w:rPr>
   </w:style>
 </w:styles>
 </file>

</xml_diff>